<commit_message>
Quality of Life Changes, including GUI
</commit_message>
<xml_diff>
--- a/Spike2Spyking/HDF5 Guide.docx
+++ b/Spike2Spyking/HDF5 Guide.docx
@@ -435,21 +435,109 @@
           <w:szCs w:val="28"/>
         </w:rPr>
       </w:pPr>
-    </w:p>
-    <w:p>
-      <w:pPr>
+      <w:r>
         <w:rPr>
           <w:b/>
           <w:sz w:val="28"/>
           <w:szCs w:val="28"/>
         </w:rPr>
-      </w:pPr>
-      <w:r>
+        <w:t>The File obtained from Spike2_to_HDF5.py</w:t>
+      </w:r>
+    </w:p>
+    <w:p>
+      <w:r>
+        <w:t xml:space="preserve">This is the first of many HDF5 files we work with. This file is created from Spike2 data files run through Spike2_to_HDF5.py. The structure of this file is simple, there are no groups, just datasets. </w:t>
+      </w:r>
+    </w:p>
+    <w:p>
+      <w:r>
+        <w:t>To elaborate, the datasets each refer to one of the channels obtained from the spike2 data, so the number of datasets will depend on the number of channels in this file. The name of the datasets are simply the names of the channels.</w:t>
+      </w:r>
+    </w:p>
+    <w:p>
+      <w:r>
+        <w:t>For example, say there is a spike2 file with the channels “Sniff”, “Respirat”, LFP1, “LFP2”, “U1_2LFP”, “RefBrain”, “RefScrew”, “U1”, “U2” and “U3”. Then the dataset named “Sniff” will have the data from the channel “Sniff”, the dataset “Respirat” will have the data from the channel “Respirat” and so on.</w:t>
+      </w:r>
+    </w:p>
+    <w:p>
+      <w:pPr>
         <w:rPr>
           <w:b/>
           <w:sz w:val="28"/>
           <w:szCs w:val="28"/>
         </w:rPr>
+      </w:pPr>
+      <w:r>
+        <w:rPr>
+          <w:b/>
+          <w:sz w:val="28"/>
+          <w:szCs w:val="28"/>
+        </w:rPr>
+        <w:t>The File obtained from Channel_Extract.py</w:t>
+      </w:r>
+    </w:p>
+    <w:p>
+      <w:pPr>
+        <w:rPr>
+          <w:sz w:val="24"/>
+          <w:szCs w:val="24"/>
+        </w:rPr>
+      </w:pPr>
+      <w:r>
+        <w:rPr>
+          <w:sz w:val="24"/>
+          <w:szCs w:val="24"/>
+        </w:rPr>
+        <w:t xml:space="preserve">While this file is an HDF5 file that contains data from multiple channels, it does so in a single dataset. This is because Spyking-Circus only expects a single dataset. </w:t>
+      </w:r>
+    </w:p>
+    <w:p>
+      <w:pPr>
+        <w:rPr>
+          <w:sz w:val="24"/>
+          <w:szCs w:val="24"/>
+        </w:rPr>
+      </w:pPr>
+      <w:r>
+        <w:rPr>
+          <w:sz w:val="24"/>
+          <w:szCs w:val="24"/>
+        </w:rPr>
+        <w:t>The dataset will always be named “unit”, and it is a 2D numpy array. Each row will be one of the channels of data. If you were to extract the channels “U1”, “U2” and “U3” for example, row 1 of the dataset would be data from “U1”, row 2 would be “U2”, and row 3 would be “U3”.</w:t>
+      </w:r>
+      <w:bookmarkStart w:id="0" w:name="_GoBack"/>
+      <w:bookmarkEnd w:id="0"/>
+      <w:r>
+        <w:rPr>
+          <w:sz w:val="24"/>
+          <w:szCs w:val="24"/>
+        </w:rPr>
+        <w:t xml:space="preserve"> </w:t>
+      </w:r>
+    </w:p>
+    <w:p>
+      <w:pPr>
+        <w:rPr>
+          <w:b/>
+          <w:sz w:val="28"/>
+          <w:szCs w:val="28"/>
+        </w:rPr>
+      </w:pPr>
+    </w:p>
+    <w:p>
+      <w:pPr>
+        <w:rPr>
+          <w:b/>
+          <w:sz w:val="28"/>
+          <w:szCs w:val="28"/>
+        </w:rPr>
+      </w:pPr>
+      <w:r>
+        <w:rPr>
+          <w:b/>
+          <w:sz w:val="28"/>
+          <w:szCs w:val="28"/>
+        </w:rPr>
         <w:t>The Spyking-Circus Files</w:t>
       </w:r>
     </w:p>
@@ -475,6 +563,7 @@
           <w:sz w:val="17"/>
           <w:szCs w:val="17"/>
         </w:rPr>
+        <w:lastRenderedPageBreak/>
         <w:t>U1, U2, U3 combined - ParameterTest_OE8_091119_Preinfusion and ParameterTest_OE8_091119_Postinfusion.result-merged.hdf5</w:t>
       </w:r>
     </w:p>
@@ -614,6 +703,300 @@
       <w:pPr>
         <w:rPr>
           <w:b/>
+        </w:rPr>
+      </w:pPr>
+      <w:r>
+        <w:rPr>
+          <w:b/>
+        </w:rPr>
+        <w:t>However, there is something to note about the data from Spyking-Circus – the times are not saved in seconds. In order to obtain it in seconds, you will need to divide the dataset by the sampling rate of the data.</w:t>
+      </w:r>
+      <w:r>
+        <w:rPr>
+          <w:b/>
+        </w:rPr>
+        <w:t xml:space="preserve"> In the below example, the variable period refers to 1/sampling rate.</w:t>
+      </w:r>
+    </w:p>
+    <w:p/>
+    <w:p/>
+    <w:p>
+      <w:r>
+        <w:t>If you’re looking to figure out how many datasets are there and how to access them, here is some reference code –</w:t>
+      </w:r>
+    </w:p>
+    <w:p>
+      <w:pPr>
+        <w:pStyle w:val="HTMLPreformatted"/>
+        <w:shd w:val="clear" w:color="auto" w:fill="2B2B2B"/>
+        <w:rPr>
+          <w:rFonts w:ascii="Consolas" w:hAnsi="Consolas"/>
+          <w:color w:val="A9B7C6"/>
+        </w:rPr>
+      </w:pPr>
+      <w:r>
+        <w:rPr>
+          <w:rFonts w:ascii="Consolas" w:hAnsi="Consolas"/>
+          <w:color w:val="CC7832"/>
+        </w:rPr>
+        <w:t xml:space="preserve">with </w:t>
+      </w:r>
+      <w:r>
+        <w:rPr>
+          <w:rFonts w:ascii="Consolas" w:hAnsi="Consolas"/>
+          <w:color w:val="A9B7C6"/>
+        </w:rPr>
+        <w:t>h5py.File(val</w:t>
+      </w:r>
+      <w:r>
+        <w:rPr>
+          <w:rFonts w:ascii="Consolas" w:hAnsi="Consolas"/>
+          <w:color w:val="CC7832"/>
+        </w:rPr>
+        <w:t xml:space="preserve">, </w:t>
+      </w:r>
+      <w:r>
+        <w:rPr>
+          <w:rFonts w:ascii="Consolas" w:hAnsi="Consolas"/>
+          <w:color w:val="6A8759"/>
+        </w:rPr>
+        <w:t>'r+'</w:t>
+      </w:r>
+      <w:r>
+        <w:rPr>
+          <w:rFonts w:ascii="Consolas" w:hAnsi="Consolas"/>
+          <w:color w:val="A9B7C6"/>
+        </w:rPr>
+        <w:t xml:space="preserve">) </w:t>
+      </w:r>
+      <w:r>
+        <w:rPr>
+          <w:rFonts w:ascii="Consolas" w:hAnsi="Consolas"/>
+          <w:color w:val="CC7832"/>
+        </w:rPr>
+        <w:t xml:space="preserve">as </w:t>
+      </w:r>
+      <w:r>
+        <w:rPr>
+          <w:rFonts w:ascii="Consolas" w:hAnsi="Consolas"/>
+          <w:color w:val="A9B7C6"/>
+        </w:rPr>
+        <w:t>f:</w:t>
+      </w:r>
+      <w:r>
+        <w:rPr>
+          <w:rFonts w:ascii="Consolas" w:hAnsi="Consolas"/>
+          <w:color w:val="A9B7C6"/>
+        </w:rPr>
+        <w:br/>
+        <w:t xml:space="preserve">    length</w:t>
+      </w:r>
+      <w:r>
+        <w:rPr>
+          <w:rFonts w:ascii="Consolas" w:hAnsi="Consolas"/>
+          <w:color w:val="A9B7C6"/>
+        </w:rPr>
+        <w:t xml:space="preserve"> = </w:t>
+      </w:r>
+      <w:r>
+        <w:rPr>
+          <w:rFonts w:ascii="Consolas" w:hAnsi="Consolas"/>
+          <w:color w:val="8888C6"/>
+        </w:rPr>
+        <w:t>len</w:t>
+      </w:r>
+      <w:r>
+        <w:rPr>
+          <w:rFonts w:ascii="Consolas" w:hAnsi="Consolas"/>
+          <w:color w:val="A9B7C6"/>
+        </w:rPr>
+        <w:t>(f.get(</w:t>
+      </w:r>
+      <w:r>
+        <w:rPr>
+          <w:rFonts w:ascii="Consolas" w:hAnsi="Consolas"/>
+          <w:color w:val="6A8759"/>
+        </w:rPr>
+        <w:t>'spiketimes'</w:t>
+      </w:r>
+      <w:r>
+        <w:rPr>
+          <w:rFonts w:ascii="Consolas" w:hAnsi="Consolas"/>
+          <w:color w:val="A9B7C6"/>
+        </w:rPr>
+        <w:t>))</w:t>
+      </w:r>
+      <w:r>
+        <w:rPr>
+          <w:rFonts w:ascii="Consolas" w:hAnsi="Consolas"/>
+          <w:color w:val="A9B7C6"/>
+        </w:rPr>
+        <w:br/>
+        <w:t xml:space="preserve">    </w:t>
+      </w:r>
+      <w:r>
+        <w:rPr>
+          <w:rFonts w:ascii="Consolas" w:hAnsi="Consolas"/>
+          <w:color w:val="CC7832"/>
+        </w:rPr>
+        <w:t xml:space="preserve">for </w:t>
+      </w:r>
+      <w:r>
+        <w:rPr>
+          <w:rFonts w:ascii="Consolas" w:hAnsi="Consolas"/>
+          <w:color w:val="A9B7C6"/>
+        </w:rPr>
+        <w:t xml:space="preserve">i </w:t>
+      </w:r>
+      <w:r>
+        <w:rPr>
+          <w:rFonts w:ascii="Consolas" w:hAnsi="Consolas"/>
+          <w:color w:val="CC7832"/>
+        </w:rPr>
+        <w:t xml:space="preserve">in </w:t>
+      </w:r>
+      <w:r>
+        <w:rPr>
+          <w:rFonts w:ascii="Consolas" w:hAnsi="Consolas"/>
+          <w:color w:val="8888C6"/>
+        </w:rPr>
+        <w:t>range</w:t>
+      </w:r>
+      <w:r>
+        <w:rPr>
+          <w:rFonts w:ascii="Consolas" w:hAnsi="Consolas"/>
+          <w:color w:val="A9B7C6"/>
+        </w:rPr>
+        <w:t>(</w:t>
+      </w:r>
+      <w:r>
+        <w:rPr>
+          <w:rFonts w:ascii="Consolas" w:hAnsi="Consolas"/>
+          <w:color w:val="6897BB"/>
+        </w:rPr>
+        <w:t>0</w:t>
+      </w:r>
+      <w:r>
+        <w:rPr>
+          <w:rFonts w:ascii="Consolas" w:hAnsi="Consolas"/>
+          <w:color w:val="CC7832"/>
+        </w:rPr>
+        <w:t xml:space="preserve">, </w:t>
+      </w:r>
+      <w:r>
+        <w:rPr>
+          <w:rFonts w:ascii="Consolas" w:hAnsi="Consolas"/>
+          <w:color w:val="A9B7C6"/>
+        </w:rPr>
+        <w:t>length</w:t>
+      </w:r>
+      <w:r>
+        <w:rPr>
+          <w:rFonts w:ascii="Consolas" w:hAnsi="Consolas"/>
+          <w:color w:val="A9B7C6"/>
+        </w:rPr>
+        <w:t>):</w:t>
+      </w:r>
+      <w:r>
+        <w:rPr>
+          <w:rFonts w:ascii="Consolas" w:hAnsi="Consolas"/>
+          <w:color w:val="A9B7C6"/>
+        </w:rPr>
+        <w:br/>
+        <w:t xml:space="preserve">        string = </w:t>
+      </w:r>
+      <w:r>
+        <w:rPr>
+          <w:rFonts w:ascii="Consolas" w:hAnsi="Consolas"/>
+          <w:color w:val="6A8759"/>
+        </w:rPr>
+        <w:t xml:space="preserve">"temp_" </w:t>
+      </w:r>
+      <w:r>
+        <w:rPr>
+          <w:rFonts w:ascii="Consolas" w:hAnsi="Consolas"/>
+          <w:color w:val="A9B7C6"/>
+        </w:rPr>
+        <w:t xml:space="preserve">+ </w:t>
+      </w:r>
+      <w:r>
+        <w:rPr>
+          <w:rFonts w:ascii="Consolas" w:hAnsi="Consolas"/>
+          <w:color w:val="8888C6"/>
+        </w:rPr>
+        <w:t>str</w:t>
+      </w:r>
+      <w:r>
+        <w:rPr>
+          <w:rFonts w:ascii="Consolas" w:hAnsi="Consolas"/>
+          <w:color w:val="A9B7C6"/>
+        </w:rPr>
+        <w:t>(i)</w:t>
+      </w:r>
+      <w:r>
+        <w:rPr>
+          <w:rFonts w:ascii="Consolas" w:hAnsi="Consolas"/>
+          <w:color w:val="A9B7C6"/>
+        </w:rPr>
+        <w:br/>
+        <w:t xml:space="preserve">        string = </w:t>
+      </w:r>
+      <w:r>
+        <w:rPr>
+          <w:rFonts w:ascii="Consolas" w:hAnsi="Consolas"/>
+          <w:color w:val="6A8759"/>
+        </w:rPr>
+        <w:t xml:space="preserve">'spiketimes/' </w:t>
+      </w:r>
+      <w:r>
+        <w:rPr>
+          <w:rFonts w:ascii="Consolas" w:hAnsi="Consolas"/>
+          <w:color w:val="A9B7C6"/>
+        </w:rPr>
+        <w:t>+ string</w:t>
+      </w:r>
+      <w:r>
+        <w:rPr>
+          <w:rFonts w:ascii="Consolas" w:hAnsi="Consolas"/>
+          <w:color w:val="A9B7C6"/>
+        </w:rPr>
+        <w:br/>
+        <w:t xml:space="preserve">        spiketimes = f.get(string)[:] * period</w:t>
+      </w:r>
+    </w:p>
+    <w:p/>
+    <w:p>
+      <w:r>
+        <w:t xml:space="preserve">In this example, the variable </w:t>
+      </w:r>
+      <w:r>
+        <w:rPr>
+          <w:b/>
+        </w:rPr>
+        <w:t>length</w:t>
+      </w:r>
+      <w:r>
+        <w:t xml:space="preserve"> now refers to the size of the ‘</w:t>
+      </w:r>
+      <w:r>
+        <w:rPr>
+          <w:b/>
+        </w:rPr>
+        <w:t>spiketimes</w:t>
+      </w:r>
+      <w:r>
+        <w:t xml:space="preserve">’ group. </w:t>
+      </w:r>
+    </w:p>
+    <w:p>
+      <w:r>
+        <w:t>The rest of the code is merely one of the ways to obtain the data from the datasets.</w:t>
+      </w:r>
+    </w:p>
+    <w:p>
+      <w:pPr>
+        <w:rPr>
+          <w:b/>
           <w:sz w:val="28"/>
           <w:szCs w:val="28"/>
         </w:rPr>
@@ -627,56 +1010,37 @@
           <w:szCs w:val="28"/>
         </w:rPr>
       </w:pPr>
-    </w:p>
-    <w:p>
-      <w:pPr>
+      <w:r>
         <w:rPr>
           <w:b/>
           <w:sz w:val="28"/>
           <w:szCs w:val="28"/>
         </w:rPr>
-      </w:pPr>
-    </w:p>
-    <w:p>
-      <w:pPr>
+        <w:t>Th</w:t>
+      </w:r>
+      <w:r>
         <w:rPr>
           <w:b/>
           <w:sz w:val="28"/>
           <w:szCs w:val="28"/>
         </w:rPr>
-      </w:pPr>
-    </w:p>
-    <w:p>
-      <w:pPr>
+        <w:t>e File obtained from EventSp</w:t>
+      </w:r>
+      <w:r>
         <w:rPr>
           <w:b/>
           <w:sz w:val="28"/>
           <w:szCs w:val="28"/>
         </w:rPr>
-      </w:pPr>
+        <w:t>ikeMerger</w:t>
+      </w:r>
       <w:r>
         <w:rPr>
           <w:b/>
           <w:sz w:val="28"/>
           <w:szCs w:val="28"/>
         </w:rPr>
-        <w:t>Th</w:t>
-      </w:r>
-      <w:r>
-        <w:rPr>
-          <w:b/>
-          <w:sz w:val="28"/>
-          <w:szCs w:val="28"/>
-        </w:rPr>
-        <w:t>e File obtained from EventSp</w:t>
-      </w:r>
-      <w:r>
-        <w:rPr>
-          <w:b/>
-          <w:sz w:val="28"/>
-          <w:szCs w:val="28"/>
-        </w:rPr>
-        <w:t>ikeMerger</w:t>
+        <w:t>.py</w:t>
       </w:r>
     </w:p>
     <w:p>
@@ -763,6 +1127,7 @@
     </w:p>
     <w:p>
       <w:r>
+        <w:lastRenderedPageBreak/>
         <w:t>These 3 Lists will have the same number of elements as each other, and put together, they will show you the name of the odor introduced, the time it was introduced at, and when it was removed</w:t>
       </w:r>
       <w:r>
@@ -770,6 +1135,11 @@
       </w:r>
     </w:p>
     <w:p>
+      <w:pPr>
+        <w:rPr>
+          <w:b/>
+        </w:rPr>
+      </w:pPr>
       <w:r>
         <w:t xml:space="preserve">Additionally, there are more </w:t>
       </w:r>
@@ -794,6 +1164,12 @@
       <w:r>
         <w:t xml:space="preserve"> in this HDF5 File. </w:t>
       </w:r>
+      <w:r>
+        <w:rPr>
+          <w:b/>
+        </w:rPr>
+        <w:t>Additionally, unlike the Spyking-circus data, this format of this data is in seconds.</w:t>
+      </w:r>
     </w:p>
     <w:p>
       <w:r>
@@ -822,8 +1198,6 @@
       <w:r>
         <w:t xml:space="preserve">files </w:t>
       </w:r>
-      <w:bookmarkStart w:id="0" w:name="_GoBack"/>
-      <w:bookmarkEnd w:id="0"/>
       <w:r>
         <w:t>consists of odor information and spike timings, if I were to summarize.</w:t>
       </w:r>
@@ -2005,7 +2379,7 @@
 </file>
 
 <file path=customXml/itemProps1.xml><?xml version="1.0" encoding="utf-8"?>
-<ds:datastoreItem xmlns:ds="http://schemas.openxmlformats.org/officeDocument/2006/customXml" ds:itemID="{6A066596-0BB6-4306-98B7-FE5AD74A696C}">
+<ds:datastoreItem xmlns:ds="http://schemas.openxmlformats.org/officeDocument/2006/customXml" ds:itemID="{2E0A4980-86E2-403A-884B-ADCE0655F10E}">
   <ds:schemaRefs>
     <ds:schemaRef ds:uri="http://schemas.openxmlformats.org/officeDocument/2006/bibliography"/>
   </ds:schemaRefs>

</xml_diff>